<commit_message>
lab2. first task and report is changed
</commit_message>
<xml_diff>
--- a/Lab2/Лабораторна #2, Іваницька Анна, МІТ 41.docx
+++ b/Lab2/Лабораторна #2, Іваницька Анна, МІТ 41.docx
@@ -610,8 +610,10 @@
       <w:r>
         <w:rPr>
           <w:rFonts w:cstheme="minorHAnsi"/>
+          <w:noProof/>
           <w:sz w:val="24"/>
           <w:szCs w:val="24"/>
+          <w:lang w:eastAsia="uk-UA"/>
         </w:rPr>
         <w:lastRenderedPageBreak/>
         <w:drawing>
@@ -1330,18 +1332,18 @@
           <w:lang w:eastAsia="uk-UA"/>
         </w:rPr>
         <w:drawing>
-          <wp:anchor distT="0" distB="0" distL="114300" distR="114300" simplePos="0" relativeHeight="251680768" behindDoc="0" locked="0" layoutInCell="1" allowOverlap="1" wp14:anchorId="7C1E9E4C" wp14:editId="3DABD5CD">
+          <wp:anchor distT="0" distB="0" distL="114300" distR="114300" simplePos="0" relativeHeight="251685888" behindDoc="0" locked="0" layoutInCell="1" allowOverlap="1" wp14:anchorId="4DD6A06E" wp14:editId="3DD57C18">
             <wp:simplePos x="0" y="0"/>
             <wp:positionH relativeFrom="column">
-              <wp:posOffset>-1270</wp:posOffset>
+              <wp:posOffset>0</wp:posOffset>
             </wp:positionH>
             <wp:positionV relativeFrom="paragraph">
-              <wp:posOffset>428625</wp:posOffset>
+              <wp:posOffset>420370</wp:posOffset>
             </wp:positionV>
-            <wp:extent cx="6610350" cy="3260725"/>
+            <wp:extent cx="6120130" cy="2782570"/>
             <wp:effectExtent l="0" t="0" r="0" b="0"/>
-            <wp:wrapTopAndBottom/>
-            <wp:docPr id="10" name="Рисунок 10"/>
+            <wp:wrapSquare wrapText="bothSides"/>
+            <wp:docPr id="4" name="Рисунок 4"/>
             <wp:cNvGraphicFramePr>
               <a:graphicFrameLocks xmlns:a="http://schemas.openxmlformats.org/drawingml/2006/main" noChangeAspect="1"/>
             </wp:cNvGraphicFramePr>
@@ -1349,46 +1351,27 @@
               <a:graphicData uri="http://schemas.openxmlformats.org/drawingml/2006/picture">
                 <pic:pic xmlns:pic="http://schemas.openxmlformats.org/drawingml/2006/picture">
                   <pic:nvPicPr>
-                    <pic:cNvPr id="0" name=""/>
+                    <pic:cNvPr id="1" name=""/>
                     <pic:cNvPicPr/>
                   </pic:nvPicPr>
-                  <pic:blipFill rotWithShape="1">
-                    <a:blip r:embed="rId14" cstate="print">
-                      <a:extLst>
-                        <a:ext uri="{28A0092B-C50C-407E-A947-70E740481C1C}">
-                          <a14:useLocalDpi xmlns:a14="http://schemas.microsoft.com/office/drawing/2010/main" val="0"/>
-                        </a:ext>
-                      </a:extLst>
-                    </a:blip>
-                    <a:srcRect r="6209" b="17744"/>
-                    <a:stretch/>
+                  <pic:blipFill>
+                    <a:blip r:embed="rId14"/>
+                    <a:stretch>
+                      <a:fillRect/>
+                    </a:stretch>
                   </pic:blipFill>
-                  <pic:spPr bwMode="auto">
+                  <pic:spPr>
                     <a:xfrm>
                       <a:off x="0" y="0"/>
-                      <a:ext cx="6610350" cy="3260725"/>
+                      <a:ext cx="6120130" cy="2782570"/>
                     </a:xfrm>
                     <a:prstGeom prst="rect">
                       <a:avLst/>
                     </a:prstGeom>
-                    <a:ln>
-                      <a:noFill/>
-                    </a:ln>
-                    <a:extLst>
-                      <a:ext uri="{53640926-AAD7-44D8-BBD7-CCE9431645EC}">
-                        <a14:shadowObscured xmlns:a14="http://schemas.microsoft.com/office/drawing/2010/main"/>
-                      </a:ext>
-                    </a:extLst>
                   </pic:spPr>
                 </pic:pic>
               </a:graphicData>
             </a:graphic>
-            <wp14:sizeRelH relativeFrom="margin">
-              <wp14:pctWidth>0</wp14:pctWidth>
-            </wp14:sizeRelH>
-            <wp14:sizeRelV relativeFrom="margin">
-              <wp14:pctHeight>0</wp14:pctHeight>
-            </wp14:sizeRelV>
           </wp:anchor>
         </w:drawing>
       </w:r>
@@ -1434,10 +1417,11 @@
     </w:p>
     <w:p>
       <w:pPr>
-        <w:pStyle w:val="Default"/>
-        <w:ind w:left="720"/>
-        <w:rPr>
-          <w:rFonts w:asciiTheme="minorHAnsi" w:hAnsiTheme="minorHAnsi" w:cstheme="minorHAnsi"/>
+        <w:rPr>
+          <w:rFonts w:cstheme="minorHAnsi"/>
+          <w:color w:val="000000"/>
+          <w:sz w:val="24"/>
+          <w:szCs w:val="24"/>
           <w:u w:val="single"/>
         </w:rPr>
       </w:pPr>
@@ -1452,6 +1436,8 @@
           <w:lang w:eastAsia="uk-UA"/>
         </w:rPr>
       </w:pPr>
+      <w:bookmarkStart w:id="0" w:name="_GoBack"/>
+      <w:bookmarkEnd w:id="0"/>
     </w:p>
     <w:p>
       <w:pPr>
@@ -1998,8 +1984,6 @@
         </w:rPr>
         <w:t xml:space="preserve">Я модифікувала код, щоб продемонструвати, як можна працювати з даним класом. </w:t>
       </w:r>
-      <w:bookmarkStart w:id="0" w:name="_GoBack"/>
-      <w:bookmarkEnd w:id="0"/>
     </w:p>
     <w:p>
       <w:pPr>

</xml_diff>